<commit_message>
Basic Networking - Daniel Jovevski Homework
</commit_message>
<xml_diff>
--- a/Homework-9-Basic Networking/Basic Networking - Daniel Jovevski Homework.docx
+++ b/Homework-9-Basic Networking/Basic Networking - Daniel Jovevski Homework.docx
@@ -990,8 +990,19 @@
           <w:sz w:val="19"/>
           <w:szCs w:val="19"/>
         </w:rPr>
-        <w:t>DNS zone transfer – AXFR protocol</w:t>
-      </w:r>
+        <w:t xml:space="preserve">DNS zone transfer – </w:t>
+      </w:r>
+      <w:r>
+        <w:rPr>
+          <w:rFonts w:ascii="CIDFont+F4" w:hAnsi="CIDFont+F4" w:cs="CIDFont+F4"/>
+          <w:color w:val="002060"/>
+          <w:sz w:val="19"/>
+          <w:szCs w:val="19"/>
+        </w:rPr>
+        <w:t>port 53</w:t>
+      </w:r>
+      <w:bookmarkStart w:id="0" w:name="_GoBack"/>
+      <w:bookmarkEnd w:id="0"/>
     </w:p>
     <w:p>
       <w:pPr>
@@ -1353,6 +1364,15 @@
           <w:szCs w:val="19"/>
         </w:rPr>
         <w:t>RDP (Remote Desktop Protocol)</w:t>
+      </w:r>
+      <w:r>
+        <w:rPr>
+          <w:rFonts w:ascii="CIDFont+F4" w:hAnsi="CIDFont+F4" w:cs="CIDFont+F4"/>
+          <w:color w:val="002060"/>
+          <w:sz w:val="19"/>
+          <w:szCs w:val="19"/>
+        </w:rPr>
+        <w:t xml:space="preserve"> – port 3389</w:t>
       </w:r>
     </w:p>
     <w:p>
@@ -5323,8 +5343,6 @@
         </w:rPr>
         <w:t xml:space="preserve"> how it should be and if I succeed I will update my homework.</w:t>
       </w:r>
-      <w:bookmarkStart w:id="0" w:name="_GoBack"/>
-      <w:bookmarkEnd w:id="0"/>
     </w:p>
     <w:sectPr>
       <w:pgSz w:w="12240" w:h="15840"/>

</xml_diff>

<commit_message>
Update Basic Networking - Daniel Jovevski Homework.docx
</commit_message>
<xml_diff>
--- a/Homework-9-Basic Networking/Basic Networking - Daniel Jovevski Homework.docx
+++ b/Homework-9-Basic Networking/Basic Networking - Daniel Jovevski Homework.docx
@@ -8,6 +8,7 @@
         <w:autoSpaceDN w:val="0"/>
         <w:adjustRightInd w:val="0"/>
         <w:spacing w:after="0" w:line="240" w:lineRule="auto"/>
+        <w:ind w:firstLine="720"/>
         <w:rPr>
           <w:rFonts w:ascii="CIDFont+F3" w:hAnsi="CIDFont+F3" w:cs="CIDFont+F3"/>
           <w:color w:val="002060"/>
@@ -1908,9 +1909,9 @@
         </w:rPr>
         <w:drawing>
           <wp:inline distT="0" distB="0" distL="0" distR="0">
-            <wp:extent cx="5943600" cy="3875331"/>
-            <wp:effectExtent l="0" t="0" r="0" b="0"/>
-            <wp:docPr id="4" name="Picture 4"/>
+            <wp:extent cx="5943600" cy="4282237"/>
+            <wp:effectExtent l="0" t="0" r="0" b="4445"/>
+            <wp:docPr id="7" name="Picture 7" descr="C:\Users\Daniel\Desktop\diagram.png"/>
             <wp:cNvGraphicFramePr>
               <a:graphicFrameLocks xmlns:a="http://schemas.openxmlformats.org/drawingml/2006/main" noChangeAspect="1"/>
             </wp:cNvGraphicFramePr>
@@ -1918,13 +1919,13 @@
               <a:graphicData uri="http://schemas.openxmlformats.org/drawingml/2006/picture">
                 <pic:pic xmlns:pic="http://schemas.openxmlformats.org/drawingml/2006/picture">
                   <pic:nvPicPr>
-                    <pic:cNvPr id="0" name="Picture 9"/>
+                    <pic:cNvPr id="0" name="Picture 5" descr="C:\Users\Daniel\Desktop\diagram.png"/>
                     <pic:cNvPicPr>
                       <a:picLocks noChangeAspect="1" noChangeArrowheads="1"/>
                     </pic:cNvPicPr>
                   </pic:nvPicPr>
                   <pic:blipFill>
-                    <a:blip r:embed="rId9" cstate="print">
+                    <a:blip r:embed="rId9">
                       <a:extLst>
                         <a:ext uri="{28A0092B-C50C-407E-A947-70E740481C1C}">
                           <a14:useLocalDpi xmlns:a14="http://schemas.microsoft.com/office/drawing/2010/main" val="0"/>
@@ -1939,7 +1940,7 @@
                   <pic:spPr bwMode="auto">
                     <a:xfrm>
                       <a:off x="0" y="0"/>
-                      <a:ext cx="5943600" cy="3875331"/>
+                      <a:ext cx="5943600" cy="4282237"/>
                     </a:xfrm>
                     <a:prstGeom prst="rect">
                       <a:avLst/>
@@ -2360,7 +2361,6 @@
           <w:sz w:val="19"/>
           <w:szCs w:val="19"/>
         </w:rPr>
-        <w:lastRenderedPageBreak/>
         <w:t>2. RTR1 receives the packet on its IF-LAN interface, prepares it accordingly and forwards it out its IFWAN.</w:t>
       </w:r>
     </w:p>
@@ -3462,6 +3462,113 @@
           <w:sz w:val="19"/>
           <w:szCs w:val="19"/>
         </w:rPr>
+        <w:t xml:space="preserve"> 4</w:t>
+      </w:r>
+      <w:bookmarkStart w:id="0" w:name="_GoBack"/>
+      <w:bookmarkEnd w:id="0"/>
+      <w:r>
+        <w:rPr>
+          <w:rFonts w:ascii="CIDFont+F4" w:hAnsi="CIDFont+F4" w:cs="CIDFont+F4"/>
+          <w:color w:val="002060"/>
+          <w:sz w:val="19"/>
+          <w:szCs w:val="19"/>
+        </w:rPr>
+        <w:t>43</w:t>
+      </w:r>
+    </w:p>
+    <w:p>
+      <w:pPr>
+        <w:autoSpaceDE w:val="0"/>
+        <w:autoSpaceDN w:val="0"/>
+        <w:adjustRightInd w:val="0"/>
+        <w:spacing w:after="0" w:line="240" w:lineRule="auto"/>
+        <w:rPr>
+          <w:rFonts w:ascii="CIDFont+F1" w:hAnsi="CIDFont+F1" w:cs="CIDFont+F1"/>
+          <w:color w:val="000000"/>
+          <w:sz w:val="23"/>
+          <w:szCs w:val="23"/>
+        </w:rPr>
+      </w:pPr>
+      <w:r>
+        <w:rPr>
+          <w:rFonts w:ascii="CIDFont+F1" w:hAnsi="CIDFont+F1" w:cs="CIDFont+F1"/>
+          <w:color w:val="000000"/>
+          <w:sz w:val="23"/>
+          <w:szCs w:val="23"/>
+        </w:rPr>
+        <w:t>Similarly, and vice versa, what can we expect to see as destination ports when the</w:t>
+      </w:r>
+    </w:p>
+    <w:p>
+      <w:pPr>
+        <w:autoSpaceDE w:val="0"/>
+        <w:autoSpaceDN w:val="0"/>
+        <w:adjustRightInd w:val="0"/>
+        <w:spacing w:after="0" w:line="240" w:lineRule="auto"/>
+        <w:rPr>
+          <w:rFonts w:ascii="CIDFont+F1" w:hAnsi="CIDFont+F1" w:cs="CIDFont+F1"/>
+          <w:color w:val="000000"/>
+          <w:sz w:val="23"/>
+          <w:szCs w:val="23"/>
+        </w:rPr>
+      </w:pPr>
+      <w:r>
+        <w:rPr>
+          <w:rFonts w:ascii="CIDFont+F1" w:hAnsi="CIDFont+F1" w:cs="CIDFont+F1"/>
+          <w:color w:val="000000"/>
+          <w:sz w:val="23"/>
+          <w:szCs w:val="23"/>
+        </w:rPr>
+        <w:t>Web server sends a response packet back?</w:t>
+      </w:r>
+    </w:p>
+    <w:p>
+      <w:pPr>
+        <w:autoSpaceDE w:val="0"/>
+        <w:autoSpaceDN w:val="0"/>
+        <w:adjustRightInd w:val="0"/>
+        <w:spacing w:after="0" w:line="240" w:lineRule="auto"/>
+        <w:rPr>
+          <w:rFonts w:ascii="CIDFont+F4" w:hAnsi="CIDFont+F4" w:cs="CIDFont+F4"/>
+          <w:color w:val="002060"/>
+          <w:sz w:val="19"/>
+          <w:szCs w:val="19"/>
+        </w:rPr>
+      </w:pPr>
+      <w:r>
+        <w:rPr>
+          <w:rFonts w:ascii="CIDFont+F9" w:eastAsia="CIDFont+F9" w:hAnsi="CIDFont+F1" w:cs="CIDFont+F9" w:hint="eastAsia"/>
+          <w:color w:val="002060"/>
+          <w:sz w:val="19"/>
+          <w:szCs w:val="19"/>
+        </w:rPr>
+        <w:t></w:t>
+      </w:r>
+      <w:r>
+        <w:rPr>
+          <w:rFonts w:ascii="CIDFont+F9" w:eastAsia="CIDFont+F9" w:hAnsi="CIDFont+F1" w:cs="CIDFont+F9"/>
+          <w:color w:val="002060"/>
+          <w:sz w:val="19"/>
+          <w:szCs w:val="19"/>
+        </w:rPr>
+        <w:t xml:space="preserve"> </w:t>
+      </w:r>
+      <w:r>
+        <w:rPr>
+          <w:rFonts w:ascii="CIDFont+F4" w:hAnsi="CIDFont+F4" w:cs="CIDFont+F4"/>
+          <w:color w:val="002060"/>
+          <w:sz w:val="19"/>
+          <w:szCs w:val="19"/>
+        </w:rPr>
+        <w:t>SRC PORT:</w:t>
+      </w:r>
+      <w:r>
+        <w:rPr>
+          <w:rFonts w:ascii="CIDFont+F4" w:hAnsi="CIDFont+F4" w:cs="CIDFont+F4"/>
+          <w:color w:val="002060"/>
+          <w:sz w:val="19"/>
+          <w:szCs w:val="19"/>
+        </w:rPr>
         <w:t xml:space="preserve"> 443</w:t>
       </w:r>
     </w:p>
@@ -3472,52 +3579,6 @@
         <w:adjustRightInd w:val="0"/>
         <w:spacing w:after="0" w:line="240" w:lineRule="auto"/>
         <w:rPr>
-          <w:rFonts w:ascii="CIDFont+F1" w:hAnsi="CIDFont+F1" w:cs="CIDFont+F1"/>
-          <w:color w:val="000000"/>
-          <w:sz w:val="23"/>
-          <w:szCs w:val="23"/>
-        </w:rPr>
-      </w:pPr>
-      <w:r>
-        <w:rPr>
-          <w:rFonts w:ascii="CIDFont+F1" w:hAnsi="CIDFont+F1" w:cs="CIDFont+F1"/>
-          <w:color w:val="000000"/>
-          <w:sz w:val="23"/>
-          <w:szCs w:val="23"/>
-        </w:rPr>
-        <w:t>Similarly, and vice versa, what can we expect to see as destination ports when the</w:t>
-      </w:r>
-    </w:p>
-    <w:p>
-      <w:pPr>
-        <w:autoSpaceDE w:val="0"/>
-        <w:autoSpaceDN w:val="0"/>
-        <w:adjustRightInd w:val="0"/>
-        <w:spacing w:after="0" w:line="240" w:lineRule="auto"/>
-        <w:rPr>
-          <w:rFonts w:ascii="CIDFont+F1" w:hAnsi="CIDFont+F1" w:cs="CIDFont+F1"/>
-          <w:color w:val="000000"/>
-          <w:sz w:val="23"/>
-          <w:szCs w:val="23"/>
-        </w:rPr>
-      </w:pPr>
-      <w:r>
-        <w:rPr>
-          <w:rFonts w:ascii="CIDFont+F1" w:hAnsi="CIDFont+F1" w:cs="CIDFont+F1"/>
-          <w:color w:val="000000"/>
-          <w:sz w:val="23"/>
-          <w:szCs w:val="23"/>
-        </w:rPr>
-        <w:t>Web server sends a response packet back?</w:t>
-      </w:r>
-    </w:p>
-    <w:p>
-      <w:pPr>
-        <w:autoSpaceDE w:val="0"/>
-        <w:autoSpaceDN w:val="0"/>
-        <w:adjustRightInd w:val="0"/>
-        <w:spacing w:after="0" w:line="240" w:lineRule="auto"/>
-        <w:rPr>
           <w:rFonts w:ascii="CIDFont+F4" w:hAnsi="CIDFont+F4" w:cs="CIDFont+F4"/>
           <w:color w:val="002060"/>
           <w:sz w:val="19"/>
@@ -3549,43 +3610,11 @@
           <w:sz w:val="19"/>
           <w:szCs w:val="19"/>
         </w:rPr>
-        <w:t>SRC PORT:</w:t>
-      </w:r>
-      <w:r>
-        <w:rPr>
-          <w:rFonts w:ascii="CIDFont+F4" w:hAnsi="CIDFont+F4" w:cs="CIDFont+F4"/>
-          <w:color w:val="002060"/>
-          <w:sz w:val="19"/>
-          <w:szCs w:val="19"/>
-        </w:rPr>
-        <w:t xml:space="preserve"> 443</w:t>
-      </w:r>
-    </w:p>
-    <w:p>
-      <w:pPr>
-        <w:autoSpaceDE w:val="0"/>
-        <w:autoSpaceDN w:val="0"/>
-        <w:adjustRightInd w:val="0"/>
-        <w:spacing w:after="0" w:line="240" w:lineRule="auto"/>
-        <w:rPr>
-          <w:rFonts w:ascii="CIDFont+F4" w:hAnsi="CIDFont+F4" w:cs="CIDFont+F4"/>
-          <w:color w:val="002060"/>
-          <w:sz w:val="19"/>
-          <w:szCs w:val="19"/>
-        </w:rPr>
-      </w:pPr>
-      <w:r>
-        <w:rPr>
-          <w:rFonts w:ascii="CIDFont+F9" w:eastAsia="CIDFont+F9" w:hAnsi="CIDFont+F1" w:cs="CIDFont+F9" w:hint="eastAsia"/>
-          <w:color w:val="002060"/>
-          <w:sz w:val="19"/>
-          <w:szCs w:val="19"/>
-        </w:rPr>
-        <w:t></w:t>
-      </w:r>
-      <w:r>
-        <w:rPr>
-          <w:rFonts w:ascii="CIDFont+F9" w:eastAsia="CIDFont+F9" w:hAnsi="CIDFont+F1" w:cs="CIDFont+F9"/>
+        <w:t>DST PORT:</w:t>
+      </w:r>
+      <w:r>
+        <w:rPr>
+          <w:rFonts w:ascii="CIDFont+F4" w:hAnsi="CIDFont+F4" w:cs="CIDFont+F4"/>
           <w:color w:val="002060"/>
           <w:sz w:val="19"/>
           <w:szCs w:val="19"/>
@@ -3599,63 +3628,55 @@
           <w:sz w:val="19"/>
           <w:szCs w:val="19"/>
         </w:rPr>
-        <w:t>DST PORT:</w:t>
-      </w:r>
-      <w:r>
-        <w:rPr>
-          <w:rFonts w:ascii="CIDFont+F4" w:hAnsi="CIDFont+F4" w:cs="CIDFont+F4"/>
-          <w:color w:val="002060"/>
-          <w:sz w:val="19"/>
-          <w:szCs w:val="19"/>
+        <w:t>Port for 1024 and above</w:t>
+      </w:r>
+    </w:p>
+    <w:p>
+      <w:pPr>
+        <w:rPr>
+          <w:rFonts w:ascii="CIDFont+F1" w:hAnsi="CIDFont+F1" w:cs="CIDFont+F1"/>
+          <w:color w:val="000000"/>
+          <w:sz w:val="23"/>
+          <w:szCs w:val="23"/>
+        </w:rPr>
+      </w:pPr>
+      <w:r>
+        <w:rPr>
+          <w:rFonts w:ascii="CIDFont+F1" w:hAnsi="CIDFont+F1" w:cs="CIDFont+F1"/>
+          <w:color w:val="000000"/>
+          <w:sz w:val="23"/>
+          <w:szCs w:val="23"/>
+        </w:rPr>
+        <w:t>How many broadcast domains are there in the exhibit shown?</w:t>
+      </w:r>
+      <w:r>
+        <w:rPr>
+          <w:rFonts w:ascii="CIDFont+F1" w:hAnsi="CIDFont+F1" w:cs="CIDFont+F1"/>
+          <w:color w:val="000000"/>
+          <w:sz w:val="23"/>
+          <w:szCs w:val="23"/>
+        </w:rPr>
+        <w:t xml:space="preserve">     </w:t>
+      </w:r>
+      <w:r>
+        <w:rPr>
+          <w:rFonts w:ascii="CIDFont+F1" w:hAnsi="CIDFont+F1" w:cs="CIDFont+F1"/>
+          <w:color w:val="000000"/>
+          <w:sz w:val="23"/>
+          <w:szCs w:val="23"/>
+          <w:u w:val="single"/>
+        </w:rPr>
+        <w:t>3</w:t>
+      </w:r>
+      <w:r>
+        <w:rPr>
+          <w:rFonts w:ascii="CIDFont+F1" w:hAnsi="CIDFont+F1" w:cs="CIDFont+F1"/>
+          <w:color w:val="000000"/>
+          <w:sz w:val="23"/>
+          <w:szCs w:val="23"/>
+          <w:u w:val="single"/>
         </w:rPr>
         <w:t xml:space="preserve"> </w:t>
-      </w:r>
-      <w:r>
-        <w:rPr>
-          <w:rFonts w:ascii="CIDFont+F4" w:hAnsi="CIDFont+F4" w:cs="CIDFont+F4"/>
-          <w:color w:val="002060"/>
-          <w:sz w:val="19"/>
-          <w:szCs w:val="19"/>
-        </w:rPr>
-        <w:t>Port for 1024 and above</w:t>
-      </w:r>
-    </w:p>
-    <w:p>
-      <w:pPr>
-        <w:rPr>
-          <w:rFonts w:ascii="CIDFont+F1" w:hAnsi="CIDFont+F1" w:cs="CIDFont+F1"/>
-          <w:color w:val="000000"/>
-          <w:sz w:val="23"/>
-          <w:szCs w:val="23"/>
-        </w:rPr>
-      </w:pPr>
-      <w:r>
-        <w:rPr>
-          <w:rFonts w:ascii="CIDFont+F1" w:hAnsi="CIDFont+F1" w:cs="CIDFont+F1"/>
-          <w:color w:val="000000"/>
-          <w:sz w:val="23"/>
-          <w:szCs w:val="23"/>
-        </w:rPr>
-        <w:t>How many broadcast domains are there in the exhibit shown?</w:t>
-      </w:r>
-      <w:r>
-        <w:rPr>
-          <w:rFonts w:ascii="CIDFont+F1" w:hAnsi="CIDFont+F1" w:cs="CIDFont+F1"/>
-          <w:color w:val="000000"/>
-          <w:sz w:val="23"/>
-          <w:szCs w:val="23"/>
-        </w:rPr>
-        <w:t xml:space="preserve">     </w:t>
-      </w:r>
-      <w:r>
-        <w:rPr>
-          <w:rFonts w:ascii="CIDFont+F1" w:hAnsi="CIDFont+F1" w:cs="CIDFont+F1"/>
-          <w:color w:val="000000"/>
-          <w:sz w:val="23"/>
-          <w:szCs w:val="23"/>
-          <w:u w:val="single"/>
-        </w:rPr>
-        <w:t xml:space="preserve">4 </w:t>
       </w:r>
     </w:p>
     <w:p>
@@ -3728,7 +3749,6 @@
           <w:sz w:val="26"/>
           <w:szCs w:val="26"/>
         </w:rPr>
-        <w:lastRenderedPageBreak/>
         <w:t>Exercise 3 – Traffic analysis and identifying the OSI layers of the</w:t>
       </w:r>
     </w:p>
@@ -4932,7 +4952,6 @@
           <w:sz w:val="23"/>
           <w:szCs w:val="23"/>
         </w:rPr>
-        <w:lastRenderedPageBreak/>
         <w:t>Who is the owner of the destination MAC address of the SYN packet?</w:t>
       </w:r>
     </w:p>
@@ -5339,8 +5358,6 @@
           </wp:inline>
         </w:drawing>
       </w:r>
-      <w:bookmarkStart w:id="0" w:name="_GoBack"/>
-      <w:bookmarkEnd w:id="0"/>
     </w:p>
     <w:sectPr>
       <w:pgSz w:w="12240" w:h="15840"/>

</xml_diff>